<commit_message>
The scraper works for single sites now
</commit_message>
<xml_diff>
--- a/Webscraper plan.docx
+++ b/Webscraper plan.docx
@@ -6,8 +6,6 @@
       <w:r>
         <w:t>Take company names from wikipedia</w:t>
       </w:r>
-      <w:bookmarkStart w:id="0" w:name="_GoBack"/>
-      <w:bookmarkEnd w:id="0"/>
     </w:p>
     <w:p>
       <w:r>
@@ -22,30 +20,71 @@
     <w:p>
       <w:r>
         <w:tab/>
-        <w:t xml:space="preserve">Replace “, </w:t>
-      </w:r>
-      <w:proofErr w:type="gramStart"/>
-      <w:r>
-        <w:t>“ too</w:t>
-      </w:r>
-      <w:proofErr w:type="gramEnd"/>
+        <w:t>Replace “, “ too</w:t>
+      </w:r>
     </w:p>
     <w:p>
       <w:r>
         <w:tab/>
-        <w:t>Fuck, may need to add inc to the end</w:t>
+      </w:r>
+      <w:r>
+        <w:t>M</w:t>
+      </w:r>
+      <w:r>
+        <w:t xml:space="preserve">ay need to add </w:t>
+      </w:r>
+      <w:r>
+        <w:t xml:space="preserve">“I </w:t>
+      </w:r>
+      <w:r>
+        <w:t>nc</w:t>
+      </w:r>
+      <w:r>
+        <w:t>”</w:t>
+      </w:r>
+      <w:r>
+        <w:t xml:space="preserve"> to the end</w:t>
       </w:r>
     </w:p>
     <w:p>
       <w:r>
         <w:tab/>
-        <w:t>Or CO</w:t>
+        <w:t xml:space="preserve">Or </w:t>
+      </w:r>
+      <w:r>
+        <w:t xml:space="preserve">“ </w:t>
+      </w:r>
+      <w:r>
+        <w:t>CO</w:t>
+      </w:r>
+      <w:r>
+        <w:t>”</w:t>
       </w:r>
     </w:p>
     <w:p>
       <w:r>
         <w:tab/>
-        <w:t xml:space="preserve">Fuck it, if we have an error, </w:t>
+        <w:t>Or “CORP”</w:t>
+      </w:r>
+    </w:p>
+    <w:p>
+      <w:pPr>
+        <w:ind w:left="720"/>
+      </w:pPr>
+      <w:r>
+        <w:t>Honestly,</w:t>
+      </w:r>
+      <w:r>
+        <w:t xml:space="preserve"> if we have an error,</w:t>
+      </w:r>
+      <w:r>
+        <w:t xml:space="preserve"> </w:t>
+      </w:r>
+      <w:r>
+        <w:t>it’s probably easiest to</w:t>
+      </w:r>
+      <w:r>
+        <w:t xml:space="preserve"> </w:t>
       </w:r>
       <w:r>
         <w:t>just post the company name and come back later manually</w:t>
@@ -57,19 +96,7 @@
           <w:rPr>
             <w:rStyle w:val="Hyperlink"/>
           </w:rPr>
-          <w:t>https://www1.salary.com/</w:t>
-        </w:r>
-        <w:r>
-          <w:rPr>
-            <w:rStyle w:val="Hyperlink"/>
-          </w:rPr>
-          <w:t>Name</w:t>
-        </w:r>
-        <w:r>
-          <w:rPr>
-            <w:rStyle w:val="Hyperlink"/>
-          </w:rPr>
-          <w:t>-Executive-Salaries.html</w:t>
+          <w:t>https://www1.salary.com/Name-Executive-Salaries.html</w:t>
         </w:r>
       </w:hyperlink>
     </w:p>
@@ -81,47 +108,107 @@
     </w:p>
     <w:p>
       <w:r>
-        <w:t>Find the row whose first cell contains “</w:t>
-      </w:r>
-      <w:r>
-        <w:rPr>
-          <w:rFonts w:ascii="Source Sans Pro" w:hAnsi="Source Sans Pro"/>
-          <w:b/>
-          <w:bCs/>
-          <w:color w:val="212221"/>
-          <w:sz w:val="23"/>
-          <w:szCs w:val="23"/>
-          <w:shd w:val="clear" w:color="auto" w:fill="FFFFFF"/>
-        </w:rPr>
-        <w:t>Chief Executive Officer</w:t>
-      </w:r>
+        <w:t>Find the row who</w:t>
+      </w:r>
+      <w:r>
+        <w:t xml:space="preserve"> contains the 4 “magic words” </w:t>
+      </w:r>
+    </w:p>
+    <w:p>
+      <w:pPr>
+        <w:ind w:firstLine="720"/>
+      </w:pPr>
+      <w:r>
+        <w:t>CEO Name, CEO Pay, Median Employee Pay,</w:t>
+      </w:r>
+      <w:r>
+        <w:t xml:space="preserve"> </w:t>
+      </w:r>
+      <w:r>
+        <w:t>and CEO Pay Ratio</w:t>
+      </w:r>
+    </w:p>
+    <w:p>
+      <w:r>
+        <w:t>Put it into a csv</w:t>
+      </w:r>
+    </w:p>
+    <w:p>
+      <w:r>
+        <w:tab/>
+        <w:t>Put it in the Pandas dataframe while prototyping</w:t>
+      </w:r>
+    </w:p>
+    <w:p/>
+    <w:p>
+      <w:r>
+        <w:t xml:space="preserve">Adding </w:t>
+      </w:r>
+      <w:r>
+        <w:t>?year=2019</w:t>
+      </w:r>
+      <w:r>
+        <w:t xml:space="preserve"> to the end allows for years, up to 2016</w:t>
+      </w:r>
+    </w:p>
+    <w:p>
+      <w:r>
+        <w:tab/>
+        <w:t xml:space="preserve">The latest I’ve seen the </w:t>
+      </w:r>
+      <w:r>
+        <w:t>“magic words”</w:t>
+      </w:r>
+      <w:r>
+        <w:t xml:space="preserve"> appear is 2017 for home depot</w:t>
+      </w:r>
+    </w:p>
+    <w:p>
+      <w:pPr>
+        <w:ind w:left="720"/>
+      </w:pPr>
+      <w:r>
+        <w:t xml:space="preserve">I’m pretty sure 2019 and 2018 definitely has </w:t>
+      </w:r>
+      <w:r>
+        <w:t>CEO Name, CEO Pay, Median Employee Pay, and CEO Pay Ratio</w:t>
+      </w:r>
+    </w:p>
+    <w:p>
+      <w:pPr>
+        <w:ind w:left="720"/>
+      </w:pPr>
+      <w:r>
+        <w:tab/>
+        <w:t>But while 2017 is possible, I wouldn’t count on it</w:t>
+      </w:r>
+    </w:p>
+    <w:p/>
+    <w:p>
+      <w:r>
+        <w:t>Also some companies have some weird stuff lol</w:t>
+      </w:r>
+    </w:p>
+    <w:p>
+      <w:r>
+        <w:tab/>
+        <w:t>Marathon petroleum corp’s median income went up by like 100k from 2017 to 2018</w:t>
+      </w:r>
+    </w:p>
+    <w:p/>
+    <w:p>
+      <w:r>
+        <w:t xml:space="preserve">If we scrape the other tables, </w:t>
+      </w:r>
+      <w:r>
+        <w:t>look for “CEO” or “Chief Executive Officer</w:t>
+      </w:r>
+      <w:bookmarkStart w:id="0" w:name="_GoBack"/>
+      <w:bookmarkEnd w:id="0"/>
       <w:r>
         <w:t>”</w:t>
       </w:r>
     </w:p>
-    <w:p>
-      <w:r>
-        <w:t>Paste that and the income in the cell next to it onto the csv</w:t>
-      </w:r>
-    </w:p>
-    <w:p/>
-    <w:p>
-      <w:proofErr w:type="gramStart"/>
-      <w:r>
-        <w:t xml:space="preserve">Adding </w:t>
-      </w:r>
-      <w:r>
-        <w:t>?year</w:t>
-      </w:r>
-      <w:proofErr w:type="gramEnd"/>
-      <w:r>
-        <w:t>=2019</w:t>
-      </w:r>
-      <w:r>
-        <w:t xml:space="preserve"> to the end allows for years, up to 2016</w:t>
-      </w:r>
-    </w:p>
-    <w:p/>
     <w:sectPr>
       <w:pgSz w:w="12240" w:h="15840"/>
       <w:pgMar w:top="1440" w:right="1440" w:bottom="1440" w:left="1440" w:header="720" w:footer="720" w:gutter="0"/>
@@ -255,6 +342,7 @@
     <w:lsdException w:name="HTML Sample" w:semiHidden="1" w:unhideWhenUsed="1"/>
     <w:lsdException w:name="HTML Typewriter" w:semiHidden="1" w:unhideWhenUsed="1"/>
     <w:lsdException w:name="HTML Variable" w:semiHidden="1" w:unhideWhenUsed="1"/>
+    <w:lsdException w:name="Normal Table" w:semiHidden="1" w:unhideWhenUsed="1"/>
     <w:lsdException w:name="annotation subject" w:semiHidden="1" w:unhideWhenUsed="1"/>
     <w:lsdException w:name="No List" w:semiHidden="1" w:unhideWhenUsed="1"/>
     <w:lsdException w:name="Outline List 1" w:semiHidden="1" w:unhideWhenUsed="1"/>
@@ -301,8 +389,10 @@
     <w:lsdException w:name="Table Subtle 2" w:semiHidden="1" w:unhideWhenUsed="1"/>
     <w:lsdException w:name="Table Web 1" w:semiHidden="1" w:unhideWhenUsed="1"/>
     <w:lsdException w:name="Table Web 2" w:semiHidden="1" w:unhideWhenUsed="1"/>
+    <w:lsdException w:name="Table Web 3" w:semiHidden="1" w:unhideWhenUsed="1"/>
     <w:lsdException w:name="Balloon Text" w:semiHidden="1" w:unhideWhenUsed="1"/>
     <w:lsdException w:name="Table Grid" w:uiPriority="39"/>
+    <w:lsdException w:name="Table Theme" w:semiHidden="1" w:unhideWhenUsed="1"/>
     <w:lsdException w:name="Placeholder Text" w:semiHidden="1"/>
     <w:lsdException w:name="No Spacing" w:uiPriority="1" w:qFormat="1"/>
     <w:lsdException w:name="Light Shading" w:uiPriority="60"/>

</xml_diff>

<commit_message>
now I have limited scraping capability
</commit_message>
<xml_diff>
--- a/Webscraper plan.docx
+++ b/Webscraper plan.docx
@@ -28,13 +28,13 @@
         <w:tab/>
       </w:r>
       <w:r>
-        <w:t>M</w:t>
-      </w:r>
-      <w:r>
-        <w:t xml:space="preserve">ay need to add </w:t>
-      </w:r>
-      <w:r>
-        <w:t xml:space="preserve">“I </w:t>
+        <w:t xml:space="preserve">Some companies may need </w:t>
+      </w:r>
+      <w:r>
+        <w:t xml:space="preserve">add </w:t>
+      </w:r>
+      <w:r>
+        <w:t>“I</w:t>
       </w:r>
       <w:r>
         <w:t>nc</w:t>
@@ -49,6 +49,11 @@
     <w:p>
       <w:r>
         <w:tab/>
+      </w:r>
+      <w:r>
+        <w:tab/>
+      </w:r>
+      <w:r>
         <w:t xml:space="preserve">Or </w:t>
       </w:r>
       <w:r>
@@ -64,7 +69,30 @@
     <w:p>
       <w:r>
         <w:tab/>
+      </w:r>
+      <w:r>
+        <w:tab/>
+      </w:r>
+      <w:r>
         <w:t>Or “CORP”</w:t>
+      </w:r>
+    </w:p>
+    <w:p>
+      <w:r>
+        <w:tab/>
+        <w:t>&amp; replace with “and”</w:t>
+      </w:r>
+    </w:p>
+    <w:p>
+      <w:r>
+        <w:tab/>
+        <w:t>Investment replace with “invst”</w:t>
+      </w:r>
+    </w:p>
+    <w:p>
+      <w:r>
+        <w:tab/>
+        <w:t>Management replace with “manage”</w:t>
       </w:r>
     </w:p>
     <w:p>
@@ -78,10 +106,7 @@
         <w:t xml:space="preserve"> if we have an error,</w:t>
       </w:r>
       <w:r>
-        <w:t xml:space="preserve"> </w:t>
-      </w:r>
-      <w:r>
-        <w:t>it’s probably easiest to</w:t>
+        <w:t xml:space="preserve"> it’s probably easiest to</w:t>
       </w:r>
       <w:r>
         <w:t xml:space="preserve"> </w:t>
@@ -119,13 +144,7 @@
         <w:ind w:firstLine="720"/>
       </w:pPr>
       <w:r>
-        <w:t>CEO Name, CEO Pay, Median Employee Pay,</w:t>
-      </w:r>
-      <w:r>
-        <w:t xml:space="preserve"> </w:t>
-      </w:r>
-      <w:r>
-        <w:t>and CEO Pay Ratio</w:t>
+        <w:t>CEO Name, CEO Pay, Median Employee Pay, and CEO Pay Ratio</w:t>
       </w:r>
     </w:p>
     <w:p>
@@ -154,13 +173,7 @@
     <w:p>
       <w:r>
         <w:tab/>
-        <w:t xml:space="preserve">The latest I’ve seen the </w:t>
-      </w:r>
-      <w:r>
-        <w:t>“magic words”</w:t>
-      </w:r>
-      <w:r>
-        <w:t xml:space="preserve"> appear is 2017 for home depot</w:t>
+        <w:t>The latest I’ve seen the “magic words” appear is 2017 for home depot</w:t>
       </w:r>
     </w:p>
     <w:p>
@@ -168,10 +181,7 @@
         <w:ind w:left="720"/>
       </w:pPr>
       <w:r>
-        <w:t xml:space="preserve">I’m pretty sure 2019 and 2018 definitely has </w:t>
-      </w:r>
-      <w:r>
-        <w:t>CEO Name, CEO Pay, Median Employee Pay, and CEO Pay Ratio</w:t>
+        <w:t>I’m pretty sure 2019 and 2018 definitely has CEO Name, CEO Pay, Median Employee Pay, and CEO Pay Ratio</w:t>
       </w:r>
     </w:p>
     <w:p>
@@ -198,15 +208,443 @@
     <w:p/>
     <w:p>
       <w:r>
+        <w:lastRenderedPageBreak/>
         <w:t xml:space="preserve">If we scrape the other tables, </w:t>
       </w:r>
       <w:r>
-        <w:t>look for “CEO” or “Chief Executive Officer</w:t>
+        <w:t>look for “CEO” or “Chief Executive Officer”</w:t>
+      </w:r>
+    </w:p>
+    <w:p/>
+    <w:p>
+      <w:r>
+        <w:t>Notes:</w:t>
+      </w:r>
+    </w:p>
+    <w:p>
+      <w:pPr>
+        <w:shd w:val="clear" w:color="auto" w:fill="FFFFFF"/>
+        <w:tabs>
+          <w:tab w:val="left" w:pos="916"/>
+          <w:tab w:val="left" w:pos="1832"/>
+          <w:tab w:val="left" w:pos="2748"/>
+          <w:tab w:val="left" w:pos="3664"/>
+          <w:tab w:val="left" w:pos="4580"/>
+          <w:tab w:val="left" w:pos="5496"/>
+          <w:tab w:val="left" w:pos="6412"/>
+          <w:tab w:val="left" w:pos="7328"/>
+          <w:tab w:val="left" w:pos="8244"/>
+          <w:tab w:val="left" w:pos="9160"/>
+          <w:tab w:val="left" w:pos="10076"/>
+          <w:tab w:val="left" w:pos="10992"/>
+          <w:tab w:val="left" w:pos="11908"/>
+          <w:tab w:val="left" w:pos="12824"/>
+          <w:tab w:val="left" w:pos="13740"/>
+          <w:tab w:val="left" w:pos="14656"/>
+        </w:tabs>
+        <w:wordWrap w:val="0"/>
+        <w:spacing w:after="0" w:line="240" w:lineRule="auto"/>
+        <w:textAlignment w:val="baseline"/>
+        <w:rPr>
+          <w:rFonts w:ascii="Courier New" w:eastAsia="Times New Roman" w:hAnsi="Courier New" w:cs="Courier New"/>
+          <w:color w:val="000000"/>
+          <w:sz w:val="21"/>
+          <w:szCs w:val="21"/>
+        </w:rPr>
+      </w:pPr>
+      <w:r>
+        <w:rPr>
+          <w:rFonts w:ascii="Courier New" w:eastAsia="Times New Roman" w:hAnsi="Courier New" w:cs="Courier New"/>
+          <w:color w:val="000000"/>
+          <w:sz w:val="21"/>
+          <w:szCs w:val="21"/>
+        </w:rPr>
+        <w:t>AT&amp;T Inc.</w:t>
+      </w:r>
+      <w:r>
+        <w:rPr>
+          <w:rFonts w:ascii="Courier New" w:eastAsia="Times New Roman" w:hAnsi="Courier New" w:cs="Courier New"/>
+          <w:color w:val="000000"/>
+          <w:sz w:val="21"/>
+          <w:szCs w:val="21"/>
+        </w:rPr>
+        <w:t>may be excluded?</w:t>
+      </w:r>
+    </w:p>
+    <w:p>
+      <w:pPr>
+        <w:shd w:val="clear" w:color="auto" w:fill="FFFFFF"/>
+        <w:tabs>
+          <w:tab w:val="left" w:pos="916"/>
+          <w:tab w:val="left" w:pos="1832"/>
+          <w:tab w:val="left" w:pos="2748"/>
+          <w:tab w:val="left" w:pos="3664"/>
+          <w:tab w:val="left" w:pos="4580"/>
+          <w:tab w:val="left" w:pos="5496"/>
+          <w:tab w:val="left" w:pos="6412"/>
+          <w:tab w:val="left" w:pos="7328"/>
+          <w:tab w:val="left" w:pos="8244"/>
+          <w:tab w:val="left" w:pos="9160"/>
+          <w:tab w:val="left" w:pos="10076"/>
+          <w:tab w:val="left" w:pos="10992"/>
+          <w:tab w:val="left" w:pos="11908"/>
+          <w:tab w:val="left" w:pos="12824"/>
+          <w:tab w:val="left" w:pos="13740"/>
+          <w:tab w:val="left" w:pos="14656"/>
+        </w:tabs>
+        <w:wordWrap w:val="0"/>
+        <w:spacing w:after="0" w:line="240" w:lineRule="auto"/>
+        <w:textAlignment w:val="baseline"/>
+        <w:rPr>
+          <w:rFonts w:ascii="Courier New" w:eastAsia="Times New Roman" w:hAnsi="Courier New" w:cs="Courier New"/>
+          <w:color w:val="000000"/>
+          <w:sz w:val="21"/>
+          <w:szCs w:val="21"/>
+        </w:rPr>
+      </w:pPr>
+    </w:p>
+    <w:p>
+      <w:pPr>
+        <w:shd w:val="clear" w:color="auto" w:fill="FFFFFF"/>
+        <w:tabs>
+          <w:tab w:val="left" w:pos="916"/>
+          <w:tab w:val="left" w:pos="1832"/>
+          <w:tab w:val="left" w:pos="2748"/>
+          <w:tab w:val="left" w:pos="3664"/>
+          <w:tab w:val="left" w:pos="4580"/>
+          <w:tab w:val="left" w:pos="5496"/>
+          <w:tab w:val="left" w:pos="6412"/>
+          <w:tab w:val="left" w:pos="7328"/>
+          <w:tab w:val="left" w:pos="8244"/>
+          <w:tab w:val="left" w:pos="9160"/>
+          <w:tab w:val="left" w:pos="10076"/>
+          <w:tab w:val="left" w:pos="10992"/>
+          <w:tab w:val="left" w:pos="11908"/>
+          <w:tab w:val="left" w:pos="12824"/>
+          <w:tab w:val="left" w:pos="13740"/>
+          <w:tab w:val="left" w:pos="14656"/>
+        </w:tabs>
+        <w:wordWrap w:val="0"/>
+        <w:spacing w:after="0" w:line="240" w:lineRule="auto"/>
+        <w:textAlignment w:val="baseline"/>
+        <w:rPr>
+          <w:rFonts w:ascii="Courier New" w:eastAsia="Times New Roman" w:hAnsi="Courier New" w:cs="Courier New"/>
+          <w:color w:val="000000"/>
+          <w:sz w:val="21"/>
+          <w:szCs w:val="21"/>
+        </w:rPr>
+      </w:pPr>
+      <w:r>
+        <w:rPr>
+          <w:rFonts w:ascii="Courier New" w:eastAsia="Times New Roman" w:hAnsi="Courier New" w:cs="Courier New"/>
+          <w:color w:val="000000"/>
+          <w:sz w:val="21"/>
+          <w:szCs w:val="21"/>
+        </w:rPr>
+        <w:t>For some reason I can’t access the urls with years in them</w:t>
       </w:r>
       <w:bookmarkStart w:id="0" w:name="_GoBack"/>
       <w:bookmarkEnd w:id="0"/>
-      <w:r>
-        <w:t>”</w:t>
+    </w:p>
+    <w:p>
+      <w:pPr>
+        <w:shd w:val="clear" w:color="auto" w:fill="FFFFFF"/>
+        <w:tabs>
+          <w:tab w:val="left" w:pos="916"/>
+          <w:tab w:val="left" w:pos="1832"/>
+          <w:tab w:val="left" w:pos="2748"/>
+          <w:tab w:val="left" w:pos="3664"/>
+          <w:tab w:val="left" w:pos="4580"/>
+          <w:tab w:val="left" w:pos="5496"/>
+          <w:tab w:val="left" w:pos="6412"/>
+          <w:tab w:val="left" w:pos="7328"/>
+          <w:tab w:val="left" w:pos="8244"/>
+          <w:tab w:val="left" w:pos="9160"/>
+          <w:tab w:val="left" w:pos="10076"/>
+          <w:tab w:val="left" w:pos="10992"/>
+          <w:tab w:val="left" w:pos="11908"/>
+          <w:tab w:val="left" w:pos="12824"/>
+          <w:tab w:val="left" w:pos="13740"/>
+          <w:tab w:val="left" w:pos="14656"/>
+        </w:tabs>
+        <w:wordWrap w:val="0"/>
+        <w:spacing w:after="0" w:line="240" w:lineRule="auto"/>
+        <w:textAlignment w:val="baseline"/>
+        <w:rPr>
+          <w:rFonts w:ascii="Courier New" w:eastAsia="Times New Roman" w:hAnsi="Courier New" w:cs="Courier New"/>
+          <w:color w:val="000000"/>
+          <w:sz w:val="21"/>
+          <w:szCs w:val="21"/>
+        </w:rPr>
+      </w:pPr>
+    </w:p>
+    <w:p>
+      <w:pPr>
+        <w:shd w:val="clear" w:color="auto" w:fill="FFFFFF"/>
+        <w:tabs>
+          <w:tab w:val="left" w:pos="916"/>
+          <w:tab w:val="left" w:pos="1832"/>
+          <w:tab w:val="left" w:pos="2748"/>
+          <w:tab w:val="left" w:pos="3664"/>
+          <w:tab w:val="left" w:pos="4580"/>
+          <w:tab w:val="left" w:pos="5496"/>
+          <w:tab w:val="left" w:pos="6412"/>
+          <w:tab w:val="left" w:pos="7328"/>
+          <w:tab w:val="left" w:pos="8244"/>
+          <w:tab w:val="left" w:pos="9160"/>
+          <w:tab w:val="left" w:pos="10076"/>
+          <w:tab w:val="left" w:pos="10992"/>
+          <w:tab w:val="left" w:pos="11908"/>
+          <w:tab w:val="left" w:pos="12824"/>
+          <w:tab w:val="left" w:pos="13740"/>
+          <w:tab w:val="left" w:pos="14656"/>
+        </w:tabs>
+        <w:wordWrap w:val="0"/>
+        <w:spacing w:after="0" w:line="240" w:lineRule="auto"/>
+        <w:textAlignment w:val="baseline"/>
+        <w:rPr>
+          <w:rFonts w:ascii="Courier New" w:eastAsia="Times New Roman" w:hAnsi="Courier New" w:cs="Courier New"/>
+          <w:color w:val="000000"/>
+          <w:sz w:val="21"/>
+          <w:szCs w:val="21"/>
+        </w:rPr>
+      </w:pPr>
+      <w:r>
+        <w:rPr>
+          <w:rFonts w:ascii="Courier New" w:eastAsia="Times New Roman" w:hAnsi="Courier New" w:cs="Courier New"/>
+          <w:color w:val="000000"/>
+          <w:sz w:val="21"/>
+          <w:szCs w:val="21"/>
+        </w:rPr>
+        <w:t>Results for first go through of multi-site-ratio</w:t>
+      </w:r>
+    </w:p>
+    <w:p>
+      <w:pPr>
+        <w:shd w:val="clear" w:color="auto" w:fill="FFFFFF"/>
+        <w:tabs>
+          <w:tab w:val="left" w:pos="916"/>
+          <w:tab w:val="left" w:pos="1832"/>
+          <w:tab w:val="left" w:pos="2748"/>
+          <w:tab w:val="left" w:pos="3664"/>
+          <w:tab w:val="left" w:pos="4580"/>
+          <w:tab w:val="left" w:pos="5496"/>
+          <w:tab w:val="left" w:pos="6412"/>
+          <w:tab w:val="left" w:pos="7328"/>
+          <w:tab w:val="left" w:pos="8244"/>
+          <w:tab w:val="left" w:pos="9160"/>
+          <w:tab w:val="left" w:pos="10076"/>
+          <w:tab w:val="left" w:pos="10992"/>
+          <w:tab w:val="left" w:pos="11908"/>
+          <w:tab w:val="left" w:pos="12824"/>
+          <w:tab w:val="left" w:pos="13740"/>
+          <w:tab w:val="left" w:pos="14656"/>
+        </w:tabs>
+        <w:wordWrap w:val="0"/>
+        <w:spacing w:after="0" w:line="240" w:lineRule="auto"/>
+        <w:textAlignment w:val="baseline"/>
+        <w:rPr>
+          <w:rFonts w:ascii="Courier New" w:eastAsia="Times New Roman" w:hAnsi="Courier New" w:cs="Courier New"/>
+          <w:color w:val="000000"/>
+          <w:sz w:val="21"/>
+          <w:szCs w:val="21"/>
+        </w:rPr>
+      </w:pPr>
+      <w:r>
+        <w:rPr>
+          <w:rFonts w:ascii="Courier New" w:eastAsia="Times New Roman" w:hAnsi="Courier New" w:cs="Courier New"/>
+          <w:color w:val="000000"/>
+          <w:sz w:val="21"/>
+          <w:szCs w:val="21"/>
+        </w:rPr>
+        <w:lastRenderedPageBreak/>
+        <w:drawing>
+          <wp:inline distT="0" distB="0" distL="0" distR="0" wp14:anchorId="226ECC17" wp14:editId="7B0B96E5">
+            <wp:extent cx="5943600" cy="6666230"/>
+            <wp:effectExtent l="0" t="0" r="0" b="1270"/>
+            <wp:docPr id="1" name="Picture 1"/>
+            <wp:cNvGraphicFramePr>
+              <a:graphicFrameLocks xmlns:a="http://schemas.openxmlformats.org/drawingml/2006/main" noChangeAspect="1"/>
+            </wp:cNvGraphicFramePr>
+            <a:graphic xmlns:a="http://schemas.openxmlformats.org/drawingml/2006/main">
+              <a:graphicData uri="http://schemas.openxmlformats.org/drawingml/2006/picture">
+                <pic:pic xmlns:pic="http://schemas.openxmlformats.org/drawingml/2006/picture">
+                  <pic:nvPicPr>
+                    <pic:cNvPr id="1" name=""/>
+                    <pic:cNvPicPr/>
+                  </pic:nvPicPr>
+                  <pic:blipFill>
+                    <a:blip r:embed="rId5"/>
+                    <a:stretch>
+                      <a:fillRect/>
+                    </a:stretch>
+                  </pic:blipFill>
+                  <pic:spPr>
+                    <a:xfrm>
+                      <a:off x="0" y="0"/>
+                      <a:ext cx="5943600" cy="6666230"/>
+                    </a:xfrm>
+                    <a:prstGeom prst="rect">
+                      <a:avLst/>
+                    </a:prstGeom>
+                  </pic:spPr>
+                </pic:pic>
+              </a:graphicData>
+            </a:graphic>
+          </wp:inline>
+        </w:drawing>
+      </w:r>
+    </w:p>
+    <w:p>
+      <w:pPr>
+        <w:shd w:val="clear" w:color="auto" w:fill="FFFFFF"/>
+        <w:tabs>
+          <w:tab w:val="left" w:pos="916"/>
+          <w:tab w:val="left" w:pos="1832"/>
+          <w:tab w:val="left" w:pos="2748"/>
+          <w:tab w:val="left" w:pos="3664"/>
+          <w:tab w:val="left" w:pos="4580"/>
+          <w:tab w:val="left" w:pos="5496"/>
+          <w:tab w:val="left" w:pos="6412"/>
+          <w:tab w:val="left" w:pos="7328"/>
+          <w:tab w:val="left" w:pos="8244"/>
+          <w:tab w:val="left" w:pos="9160"/>
+          <w:tab w:val="left" w:pos="10076"/>
+          <w:tab w:val="left" w:pos="10992"/>
+          <w:tab w:val="left" w:pos="11908"/>
+          <w:tab w:val="left" w:pos="12824"/>
+          <w:tab w:val="left" w:pos="13740"/>
+          <w:tab w:val="left" w:pos="14656"/>
+        </w:tabs>
+        <w:wordWrap w:val="0"/>
+        <w:spacing w:after="0" w:line="240" w:lineRule="auto"/>
+        <w:textAlignment w:val="baseline"/>
+        <w:rPr>
+          <w:rFonts w:ascii="Courier New" w:eastAsia="Times New Roman" w:hAnsi="Courier New" w:cs="Courier New"/>
+          <w:color w:val="000000"/>
+          <w:sz w:val="21"/>
+          <w:szCs w:val="21"/>
+        </w:rPr>
+      </w:pPr>
+      <w:r>
+        <w:rPr>
+          <w:rFonts w:ascii="Courier New" w:eastAsia="Times New Roman" w:hAnsi="Courier New" w:cs="Courier New"/>
+          <w:color w:val="000000"/>
+          <w:sz w:val="21"/>
+          <w:szCs w:val="21"/>
+        </w:rPr>
+        <w:lastRenderedPageBreak/>
+        <w:drawing>
+          <wp:inline distT="0" distB="0" distL="0" distR="0" wp14:anchorId="5A709F61" wp14:editId="2D9F391C">
+            <wp:extent cx="2953162" cy="6039693"/>
+            <wp:effectExtent l="0" t="0" r="0" b="0"/>
+            <wp:docPr id="2" name="Picture 2"/>
+            <wp:cNvGraphicFramePr>
+              <a:graphicFrameLocks xmlns:a="http://schemas.openxmlformats.org/drawingml/2006/main" noChangeAspect="1"/>
+            </wp:cNvGraphicFramePr>
+            <a:graphic xmlns:a="http://schemas.openxmlformats.org/drawingml/2006/main">
+              <a:graphicData uri="http://schemas.openxmlformats.org/drawingml/2006/picture">
+                <pic:pic xmlns:pic="http://schemas.openxmlformats.org/drawingml/2006/picture">
+                  <pic:nvPicPr>
+                    <pic:cNvPr id="1" name=""/>
+                    <pic:cNvPicPr/>
+                  </pic:nvPicPr>
+                  <pic:blipFill>
+                    <a:blip r:embed="rId6"/>
+                    <a:stretch>
+                      <a:fillRect/>
+                    </a:stretch>
+                  </pic:blipFill>
+                  <pic:spPr>
+                    <a:xfrm>
+                      <a:off x="0" y="0"/>
+                      <a:ext cx="2953162" cy="6039693"/>
+                    </a:xfrm>
+                    <a:prstGeom prst="rect">
+                      <a:avLst/>
+                    </a:prstGeom>
+                  </pic:spPr>
+                </pic:pic>
+              </a:graphicData>
+            </a:graphic>
+          </wp:inline>
+        </w:drawing>
+      </w:r>
+    </w:p>
+    <w:p>
+      <w:pPr>
+        <w:shd w:val="clear" w:color="auto" w:fill="FFFFFF"/>
+        <w:tabs>
+          <w:tab w:val="left" w:pos="916"/>
+          <w:tab w:val="left" w:pos="1832"/>
+          <w:tab w:val="left" w:pos="2748"/>
+          <w:tab w:val="left" w:pos="3664"/>
+          <w:tab w:val="left" w:pos="4580"/>
+          <w:tab w:val="left" w:pos="5496"/>
+          <w:tab w:val="left" w:pos="6412"/>
+          <w:tab w:val="left" w:pos="7328"/>
+          <w:tab w:val="left" w:pos="8244"/>
+          <w:tab w:val="left" w:pos="9160"/>
+          <w:tab w:val="left" w:pos="10076"/>
+          <w:tab w:val="left" w:pos="10992"/>
+          <w:tab w:val="left" w:pos="11908"/>
+          <w:tab w:val="left" w:pos="12824"/>
+          <w:tab w:val="left" w:pos="13740"/>
+          <w:tab w:val="left" w:pos="14656"/>
+        </w:tabs>
+        <w:wordWrap w:val="0"/>
+        <w:spacing w:after="0" w:line="240" w:lineRule="auto"/>
+        <w:textAlignment w:val="baseline"/>
+        <w:rPr>
+          <w:rFonts w:ascii="Courier New" w:eastAsia="Times New Roman" w:hAnsi="Courier New" w:cs="Courier New"/>
+          <w:color w:val="000000"/>
+          <w:sz w:val="21"/>
+          <w:szCs w:val="21"/>
+        </w:rPr>
+      </w:pPr>
+      <w:r>
+        <w:rPr>
+          <w:rFonts w:ascii="Courier New" w:eastAsia="Times New Roman" w:hAnsi="Courier New" w:cs="Courier New"/>
+          <w:color w:val="000000"/>
+          <w:sz w:val="21"/>
+          <w:szCs w:val="21"/>
+        </w:rPr>
+        <w:lastRenderedPageBreak/>
+        <w:drawing>
+          <wp:inline distT="0" distB="0" distL="0" distR="0" wp14:anchorId="424DE725" wp14:editId="4F1BEBBC">
+            <wp:extent cx="5943600" cy="4352925"/>
+            <wp:effectExtent l="0" t="0" r="0" b="9525"/>
+            <wp:docPr id="3" name="Picture 3"/>
+            <wp:cNvGraphicFramePr>
+              <a:graphicFrameLocks xmlns:a="http://schemas.openxmlformats.org/drawingml/2006/main" noChangeAspect="1"/>
+            </wp:cNvGraphicFramePr>
+            <a:graphic xmlns:a="http://schemas.openxmlformats.org/drawingml/2006/main">
+              <a:graphicData uri="http://schemas.openxmlformats.org/drawingml/2006/picture">
+                <pic:pic xmlns:pic="http://schemas.openxmlformats.org/drawingml/2006/picture">
+                  <pic:nvPicPr>
+                    <pic:cNvPr id="1" name=""/>
+                    <pic:cNvPicPr/>
+                  </pic:nvPicPr>
+                  <pic:blipFill>
+                    <a:blip r:embed="rId7"/>
+                    <a:stretch>
+                      <a:fillRect/>
+                    </a:stretch>
+                  </pic:blipFill>
+                  <pic:spPr>
+                    <a:xfrm>
+                      <a:off x="0" y="0"/>
+                      <a:ext cx="5943600" cy="4352925"/>
+                    </a:xfrm>
+                    <a:prstGeom prst="rect">
+                      <a:avLst/>
+                    </a:prstGeom>
+                  </pic:spPr>
+                </pic:pic>
+              </a:graphicData>
+            </a:graphic>
+          </wp:inline>
+        </w:drawing>
       </w:r>
     </w:p>
     <w:sectPr>
@@ -668,6 +1106,54 @@
       <w:shd w:val="clear" w:color="auto" w:fill="E1DFDD"/>
     </w:rPr>
   </w:style>
+  <w:style w:type="paragraph" w:styleId="HTMLPreformatted">
+    <w:name w:val="HTML Preformatted"/>
+    <w:basedOn w:val="Normal"/>
+    <w:link w:val="HTMLPreformattedChar"/>
+    <w:uiPriority w:val="99"/>
+    <w:semiHidden/>
+    <w:unhideWhenUsed/>
+    <w:rsid w:val="00EF0495"/>
+    <w:pPr>
+      <w:tabs>
+        <w:tab w:val="left" w:pos="916"/>
+        <w:tab w:val="left" w:pos="1832"/>
+        <w:tab w:val="left" w:pos="2748"/>
+        <w:tab w:val="left" w:pos="3664"/>
+        <w:tab w:val="left" w:pos="4580"/>
+        <w:tab w:val="left" w:pos="5496"/>
+        <w:tab w:val="left" w:pos="6412"/>
+        <w:tab w:val="left" w:pos="7328"/>
+        <w:tab w:val="left" w:pos="8244"/>
+        <w:tab w:val="left" w:pos="9160"/>
+        <w:tab w:val="left" w:pos="10076"/>
+        <w:tab w:val="left" w:pos="10992"/>
+        <w:tab w:val="left" w:pos="11908"/>
+        <w:tab w:val="left" w:pos="12824"/>
+        <w:tab w:val="left" w:pos="13740"/>
+        <w:tab w:val="left" w:pos="14656"/>
+      </w:tabs>
+      <w:spacing w:after="0" w:line="240" w:lineRule="auto"/>
+    </w:pPr>
+    <w:rPr>
+      <w:rFonts w:ascii="Courier New" w:eastAsia="Times New Roman" w:hAnsi="Courier New" w:cs="Courier New"/>
+      <w:sz w:val="20"/>
+      <w:szCs w:val="20"/>
+    </w:rPr>
+  </w:style>
+  <w:style w:type="character" w:customStyle="1" w:styleId="HTMLPreformattedChar">
+    <w:name w:val="HTML Preformatted Char"/>
+    <w:basedOn w:val="DefaultParagraphFont"/>
+    <w:link w:val="HTMLPreformatted"/>
+    <w:uiPriority w:val="99"/>
+    <w:semiHidden/>
+    <w:rsid w:val="00EF0495"/>
+    <w:rPr>
+      <w:rFonts w:ascii="Courier New" w:eastAsia="Times New Roman" w:hAnsi="Courier New" w:cs="Courier New"/>
+      <w:sz w:val="20"/>
+      <w:szCs w:val="20"/>
+    </w:rPr>
+  </w:style>
 </w:styles>
 </file>
 

</xml_diff>

<commit_message>
gonna start getting everything now
</commit_message>
<xml_diff>
--- a/Webscraper plan.docx
+++ b/Webscraper plan.docx
@@ -4,25 +4,12 @@
   <w:body>
     <w:p>
       <w:r>
-        <w:t xml:space="preserve">Take company names from </w:t>
-      </w:r>
-      <w:proofErr w:type="spellStart"/>
-      <w:r>
-        <w:t>wikipedia</w:t>
-      </w:r>
-      <w:proofErr w:type="spellEnd"/>
-    </w:p>
-    <w:p>
-      <w:r>
-        <w:t xml:space="preserve">You can directly access the </w:t>
-      </w:r>
-      <w:proofErr w:type="spellStart"/>
-      <w:r>
-        <w:t>htmls</w:t>
-      </w:r>
-      <w:proofErr w:type="spellEnd"/>
-      <w:r>
-        <w:t xml:space="preserve"> by going to:</w:t>
+        <w:t>Take company names from wikipedia</w:t>
+      </w:r>
+    </w:p>
+    <w:p>
+      <w:r>
+        <w:t>You can directly access the htmls by going to:</w:t>
       </w:r>
     </w:p>
     <w:p>
@@ -33,18 +20,28 @@
     <w:p>
       <w:r>
         <w:tab/>
-        <w:t>Replace “, “ too</w:t>
-      </w:r>
+        <w:t xml:space="preserve">Replace “, </w:t>
+      </w:r>
+      <w:proofErr w:type="gramStart"/>
+      <w:r>
+        <w:t>“ too</w:t>
+      </w:r>
+      <w:proofErr w:type="gramEnd"/>
     </w:p>
     <w:p>
       <w:pPr>
         <w:ind w:left="720" w:firstLine="720"/>
       </w:pPr>
       <w:r>
-        <w:t>Replace Company with</w:t>
-      </w:r>
-      <w:r>
-        <w:t xml:space="preserve"> “ CO”</w:t>
+        <w:t xml:space="preserve">Replace Company with </w:t>
+      </w:r>
+      <w:proofErr w:type="gramStart"/>
+      <w:r>
+        <w:t>“ CO</w:t>
+      </w:r>
+      <w:proofErr w:type="gramEnd"/>
+      <w:r>
+        <w:t>”</w:t>
       </w:r>
     </w:p>
     <w:p>
@@ -53,12 +50,7 @@
       </w:pPr>
       <w:r>
         <w:tab/>
-      </w:r>
-      <w:r>
-        <w:t>Replace corporation with</w:t>
-      </w:r>
-      <w:r>
-        <w:t xml:space="preserve"> “CORP”</w:t>
+        <w:t>Replace corporation with “CORP”</w:t>
       </w:r>
     </w:p>
     <w:p>
@@ -123,15 +115,7 @@
         <w:ind w:left="720" w:firstLine="720"/>
       </w:pPr>
       <w:r>
-        <w:t>Or “</w:t>
-      </w:r>
-      <w:proofErr w:type="spellStart"/>
-      <w:r>
-        <w:t>corp</w:t>
-      </w:r>
-      <w:proofErr w:type="spellEnd"/>
-      <w:r>
-        <w:t>”</w:t>
+        <w:t>Or “corp”</w:t>
       </w:r>
     </w:p>
     <w:p>
@@ -168,17 +152,7 @@
           <w:sz w:val="22"/>
           <w:szCs w:val="22"/>
         </w:rPr>
-        <w:t>Apartment Investment &amp; Management</w:t>
-      </w:r>
-      <w:r>
-        <w:rPr>
-          <w:rFonts w:ascii="Arial" w:hAnsi="Arial" w:cs="Arial"/>
-          <w:b w:val="0"/>
-          <w:bCs w:val="0"/>
-          <w:sz w:val="22"/>
-          <w:szCs w:val="22"/>
-        </w:rPr>
-        <w:t xml:space="preserve"> replace with </w:t>
+        <w:t xml:space="preserve">Apartment Investment &amp; Management replace with </w:t>
       </w:r>
       <w:r>
         <w:rPr>
@@ -237,15 +211,7 @@
     <w:p/>
     <w:p>
       <w:r>
-        <w:t xml:space="preserve">I’ll get a table with </w:t>
-      </w:r>
-      <w:proofErr w:type="spellStart"/>
-      <w:r>
-        <w:t>a</w:t>
-      </w:r>
-      <w:proofErr w:type="spellEnd"/>
-      <w:r>
-        <w:t xml:space="preserve"> all the people</w:t>
+        <w:t>I’ll get a table with a all the people</w:t>
       </w:r>
     </w:p>
     <w:p>
@@ -272,24 +238,21 @@
     <w:p>
       <w:r>
         <w:tab/>
-        <w:t xml:space="preserve">Put it in the Pandas </w:t>
-      </w:r>
-      <w:proofErr w:type="spellStart"/>
-      <w:r>
-        <w:t>dataframe</w:t>
-      </w:r>
-      <w:proofErr w:type="spellEnd"/>
-      <w:r>
-        <w:t xml:space="preserve"> while prototyping</w:t>
+        <w:t>Put it in the Pandas dataframe while prototyping</w:t>
       </w:r>
     </w:p>
     <w:p/>
     <w:p>
+      <w:proofErr w:type="gramStart"/>
       <w:r>
         <w:t xml:space="preserve">Adding </w:t>
       </w:r>
       <w:r>
-        <w:t>?year=2019</w:t>
+        <w:t>?year</w:t>
+      </w:r>
+      <w:proofErr w:type="gramEnd"/>
+      <w:r>
+        <w:t>=2019</w:t>
       </w:r>
       <w:r>
         <w:t xml:space="preserve"> to the end allows for years, up to 2016</w:t>
@@ -306,7 +269,15 @@
         <w:ind w:left="720"/>
       </w:pPr>
       <w:r>
-        <w:t>I’m pretty sure 2019 and 2018 definitely has CEO Name, CEO Pay, Median Employee Pay, and CEO Pay Ratio</w:t>
+        <w:t xml:space="preserve">I’m pretty sure 2019 and 2018 </w:t>
+      </w:r>
+      <w:proofErr w:type="gramStart"/>
+      <w:r>
+        <w:t>definitely has</w:t>
+      </w:r>
+      <w:proofErr w:type="gramEnd"/>
+      <w:r>
+        <w:t xml:space="preserve"> CEO Name, CEO Pay, Median Employee Pay, and CEO Pay Ratio</w:t>
       </w:r>
     </w:p>
     <w:p>
@@ -321,22 +292,19 @@
     </w:p>
     <w:p/>
     <w:p>
-      <w:r>
-        <w:t>Also some companies have some weird stuff lol</w:t>
+      <w:proofErr w:type="gramStart"/>
+      <w:r>
+        <w:t>Also</w:t>
+      </w:r>
+      <w:proofErr w:type="gramEnd"/>
+      <w:r>
+        <w:t xml:space="preserve"> some companies have some weird stuff lol</w:t>
       </w:r>
     </w:p>
     <w:p>
       <w:r>
         <w:tab/>
-        <w:t xml:space="preserve">Marathon petroleum </w:t>
-      </w:r>
-      <w:proofErr w:type="spellStart"/>
-      <w:r>
-        <w:t>corp’s</w:t>
-      </w:r>
-      <w:proofErr w:type="spellEnd"/>
-      <w:r>
-        <w:t xml:space="preserve"> median income went up by like 100k from 2017 to 2018</w:t>
+        <w:t>Marathon petroleum corp’s median income went up by like 100k from 2017 to 2018</w:t>
       </w:r>
     </w:p>
     <w:p/>
@@ -392,162 +360,207 @@
           <w:sz w:val="21"/>
           <w:szCs w:val="21"/>
         </w:rPr>
-        <w:t xml:space="preserve">AT&amp;T </w:t>
-      </w:r>
-      <w:proofErr w:type="spellStart"/>
-      <w:r>
-        <w:rPr>
-          <w:rFonts w:ascii="Courier New" w:eastAsia="Times New Roman" w:hAnsi="Courier New" w:cs="Courier New"/>
-          <w:color w:val="000000"/>
-          <w:sz w:val="21"/>
-          <w:szCs w:val="21"/>
-        </w:rPr>
-        <w:t>Inc.</w:t>
-      </w:r>
-      <w:r>
-        <w:rPr>
-          <w:rFonts w:ascii="Courier New" w:eastAsia="Times New Roman" w:hAnsi="Courier New" w:cs="Courier New"/>
-          <w:color w:val="000000"/>
-          <w:sz w:val="21"/>
-          <w:szCs w:val="21"/>
-        </w:rPr>
-        <w:t>may</w:t>
-      </w:r>
-      <w:proofErr w:type="spellEnd"/>
-      <w:r>
-        <w:rPr>
-          <w:rFonts w:ascii="Courier New" w:eastAsia="Times New Roman" w:hAnsi="Courier New" w:cs="Courier New"/>
-          <w:color w:val="000000"/>
-          <w:sz w:val="21"/>
-          <w:szCs w:val="21"/>
-        </w:rPr>
-        <w:t xml:space="preserve"> be excluded?</w:t>
-      </w:r>
-    </w:p>
-    <w:p>
-      <w:pPr>
-        <w:shd w:val="clear" w:color="auto" w:fill="FFFFFF"/>
-        <w:tabs>
-          <w:tab w:val="left" w:pos="916"/>
-          <w:tab w:val="left" w:pos="1832"/>
-          <w:tab w:val="left" w:pos="2748"/>
-          <w:tab w:val="left" w:pos="3664"/>
-          <w:tab w:val="left" w:pos="4580"/>
-          <w:tab w:val="left" w:pos="5496"/>
-          <w:tab w:val="left" w:pos="6412"/>
-          <w:tab w:val="left" w:pos="7328"/>
-          <w:tab w:val="left" w:pos="8244"/>
-          <w:tab w:val="left" w:pos="9160"/>
-          <w:tab w:val="left" w:pos="10076"/>
-          <w:tab w:val="left" w:pos="10992"/>
-          <w:tab w:val="left" w:pos="11908"/>
-          <w:tab w:val="left" w:pos="12824"/>
-          <w:tab w:val="left" w:pos="13740"/>
-          <w:tab w:val="left" w:pos="14656"/>
-        </w:tabs>
-        <w:wordWrap w:val="0"/>
-        <w:spacing w:after="0" w:line="240" w:lineRule="auto"/>
-        <w:textAlignment w:val="baseline"/>
-        <w:rPr>
-          <w:rFonts w:ascii="Courier New" w:eastAsia="Times New Roman" w:hAnsi="Courier New" w:cs="Courier New"/>
-          <w:color w:val="000000"/>
-          <w:sz w:val="21"/>
-          <w:szCs w:val="21"/>
-        </w:rPr>
-      </w:pPr>
-    </w:p>
-    <w:p>
-      <w:pPr>
-        <w:shd w:val="clear" w:color="auto" w:fill="FFFFFF"/>
-        <w:tabs>
-          <w:tab w:val="left" w:pos="916"/>
-          <w:tab w:val="left" w:pos="1832"/>
-          <w:tab w:val="left" w:pos="2748"/>
-          <w:tab w:val="left" w:pos="3664"/>
-          <w:tab w:val="left" w:pos="4580"/>
-          <w:tab w:val="left" w:pos="5496"/>
-          <w:tab w:val="left" w:pos="6412"/>
-          <w:tab w:val="left" w:pos="7328"/>
-          <w:tab w:val="left" w:pos="8244"/>
-          <w:tab w:val="left" w:pos="9160"/>
-          <w:tab w:val="left" w:pos="10076"/>
-          <w:tab w:val="left" w:pos="10992"/>
-          <w:tab w:val="left" w:pos="11908"/>
-          <w:tab w:val="left" w:pos="12824"/>
-          <w:tab w:val="left" w:pos="13740"/>
-          <w:tab w:val="left" w:pos="14656"/>
-        </w:tabs>
-        <w:wordWrap w:val="0"/>
-        <w:spacing w:after="0" w:line="240" w:lineRule="auto"/>
-        <w:textAlignment w:val="baseline"/>
-        <w:rPr>
-          <w:rFonts w:ascii="Courier New" w:eastAsia="Times New Roman" w:hAnsi="Courier New" w:cs="Courier New"/>
-          <w:color w:val="000000"/>
-          <w:sz w:val="21"/>
-          <w:szCs w:val="21"/>
-        </w:rPr>
-      </w:pPr>
-      <w:r>
-        <w:rPr>
-          <w:rFonts w:ascii="Courier New" w:eastAsia="Times New Roman" w:hAnsi="Courier New" w:cs="Courier New"/>
-          <w:color w:val="000000"/>
-          <w:sz w:val="21"/>
-          <w:szCs w:val="21"/>
-        </w:rPr>
-        <w:t xml:space="preserve">For some reason I can’t access the </w:t>
-      </w:r>
-      <w:proofErr w:type="spellStart"/>
-      <w:r>
-        <w:rPr>
-          <w:rFonts w:ascii="Courier New" w:eastAsia="Times New Roman" w:hAnsi="Courier New" w:cs="Courier New"/>
-          <w:color w:val="000000"/>
-          <w:sz w:val="21"/>
-          <w:szCs w:val="21"/>
-        </w:rPr>
-        <w:t>urls</w:t>
-      </w:r>
-      <w:proofErr w:type="spellEnd"/>
-      <w:r>
-        <w:rPr>
-          <w:rFonts w:ascii="Courier New" w:eastAsia="Times New Roman" w:hAnsi="Courier New" w:cs="Courier New"/>
-          <w:color w:val="000000"/>
-          <w:sz w:val="21"/>
-          <w:szCs w:val="21"/>
-        </w:rPr>
-        <w:t xml:space="preserve"> with years in them</w:t>
-      </w:r>
-    </w:p>
-    <w:p>
-      <w:pPr>
-        <w:shd w:val="clear" w:color="auto" w:fill="FFFFFF"/>
-        <w:tabs>
-          <w:tab w:val="left" w:pos="916"/>
-          <w:tab w:val="left" w:pos="1832"/>
-          <w:tab w:val="left" w:pos="2748"/>
-          <w:tab w:val="left" w:pos="3664"/>
-          <w:tab w:val="left" w:pos="4580"/>
-          <w:tab w:val="left" w:pos="5496"/>
-          <w:tab w:val="left" w:pos="6412"/>
-          <w:tab w:val="left" w:pos="7328"/>
-          <w:tab w:val="left" w:pos="8244"/>
-          <w:tab w:val="left" w:pos="9160"/>
-          <w:tab w:val="left" w:pos="10076"/>
-          <w:tab w:val="left" w:pos="10992"/>
-          <w:tab w:val="left" w:pos="11908"/>
-          <w:tab w:val="left" w:pos="12824"/>
-          <w:tab w:val="left" w:pos="13740"/>
-          <w:tab w:val="left" w:pos="14656"/>
-        </w:tabs>
-        <w:wordWrap w:val="0"/>
-        <w:spacing w:after="0" w:line="240" w:lineRule="auto"/>
-        <w:textAlignment w:val="baseline"/>
-        <w:rPr>
-          <w:rFonts w:ascii="Courier New" w:eastAsia="Times New Roman" w:hAnsi="Courier New" w:cs="Courier New"/>
-          <w:color w:val="000000"/>
-          <w:sz w:val="21"/>
-          <w:szCs w:val="21"/>
-        </w:rPr>
-      </w:pPr>
+        <w:t>AT&amp;T Inc.</w:t>
+      </w:r>
+      <w:r>
+        <w:rPr>
+          <w:rFonts w:ascii="Courier New" w:eastAsia="Times New Roman" w:hAnsi="Courier New" w:cs="Courier New"/>
+          <w:color w:val="000000"/>
+          <w:sz w:val="21"/>
+          <w:szCs w:val="21"/>
+        </w:rPr>
+        <w:t>may be excluded?</w:t>
+      </w:r>
+    </w:p>
+    <w:p>
+      <w:pPr>
+        <w:shd w:val="clear" w:color="auto" w:fill="FFFFFF"/>
+        <w:tabs>
+          <w:tab w:val="left" w:pos="916"/>
+          <w:tab w:val="left" w:pos="1832"/>
+          <w:tab w:val="left" w:pos="2748"/>
+          <w:tab w:val="left" w:pos="3664"/>
+          <w:tab w:val="left" w:pos="4580"/>
+          <w:tab w:val="left" w:pos="5496"/>
+          <w:tab w:val="left" w:pos="6412"/>
+          <w:tab w:val="left" w:pos="7328"/>
+          <w:tab w:val="left" w:pos="8244"/>
+          <w:tab w:val="left" w:pos="9160"/>
+          <w:tab w:val="left" w:pos="10076"/>
+          <w:tab w:val="left" w:pos="10992"/>
+          <w:tab w:val="left" w:pos="11908"/>
+          <w:tab w:val="left" w:pos="12824"/>
+          <w:tab w:val="left" w:pos="13740"/>
+          <w:tab w:val="left" w:pos="14656"/>
+        </w:tabs>
+        <w:wordWrap w:val="0"/>
+        <w:spacing w:after="0" w:line="240" w:lineRule="auto"/>
+        <w:textAlignment w:val="baseline"/>
+        <w:rPr>
+          <w:rFonts w:ascii="Courier New" w:eastAsia="Times New Roman" w:hAnsi="Courier New" w:cs="Courier New"/>
+          <w:color w:val="000000"/>
+          <w:sz w:val="21"/>
+          <w:szCs w:val="21"/>
+        </w:rPr>
+      </w:pPr>
+    </w:p>
+    <w:p>
+      <w:pPr>
+        <w:shd w:val="clear" w:color="auto" w:fill="FFFFFF"/>
+        <w:tabs>
+          <w:tab w:val="left" w:pos="916"/>
+          <w:tab w:val="left" w:pos="1832"/>
+          <w:tab w:val="left" w:pos="2748"/>
+          <w:tab w:val="left" w:pos="3664"/>
+          <w:tab w:val="left" w:pos="4580"/>
+          <w:tab w:val="left" w:pos="5496"/>
+          <w:tab w:val="left" w:pos="6412"/>
+          <w:tab w:val="left" w:pos="7328"/>
+          <w:tab w:val="left" w:pos="8244"/>
+          <w:tab w:val="left" w:pos="9160"/>
+          <w:tab w:val="left" w:pos="10076"/>
+          <w:tab w:val="left" w:pos="10992"/>
+          <w:tab w:val="left" w:pos="11908"/>
+          <w:tab w:val="left" w:pos="12824"/>
+          <w:tab w:val="left" w:pos="13740"/>
+          <w:tab w:val="left" w:pos="14656"/>
+        </w:tabs>
+        <w:wordWrap w:val="0"/>
+        <w:spacing w:after="0" w:line="240" w:lineRule="auto"/>
+        <w:textAlignment w:val="baseline"/>
+        <w:rPr>
+          <w:rFonts w:ascii="Courier New" w:eastAsia="Times New Roman" w:hAnsi="Courier New" w:cs="Courier New"/>
+          <w:color w:val="000000"/>
+          <w:sz w:val="21"/>
+          <w:szCs w:val="21"/>
+        </w:rPr>
+      </w:pPr>
+      <w:r>
+        <w:rPr>
+          <w:rFonts w:ascii="Courier New" w:eastAsia="Times New Roman" w:hAnsi="Courier New" w:cs="Courier New"/>
+          <w:color w:val="000000"/>
+          <w:sz w:val="21"/>
+          <w:szCs w:val="21"/>
+        </w:rPr>
+        <w:t>For some reason I can’t access the urls with years in them</w:t>
+      </w:r>
+    </w:p>
+    <w:p>
+      <w:pPr>
+        <w:shd w:val="clear" w:color="auto" w:fill="FFFFFF"/>
+        <w:tabs>
+          <w:tab w:val="left" w:pos="916"/>
+          <w:tab w:val="left" w:pos="1832"/>
+          <w:tab w:val="left" w:pos="2748"/>
+          <w:tab w:val="left" w:pos="3664"/>
+          <w:tab w:val="left" w:pos="4580"/>
+          <w:tab w:val="left" w:pos="5496"/>
+          <w:tab w:val="left" w:pos="6412"/>
+          <w:tab w:val="left" w:pos="7328"/>
+          <w:tab w:val="left" w:pos="8244"/>
+          <w:tab w:val="left" w:pos="9160"/>
+          <w:tab w:val="left" w:pos="10076"/>
+          <w:tab w:val="left" w:pos="10992"/>
+          <w:tab w:val="left" w:pos="11908"/>
+          <w:tab w:val="left" w:pos="12824"/>
+          <w:tab w:val="left" w:pos="13740"/>
+          <w:tab w:val="left" w:pos="14656"/>
+        </w:tabs>
+        <w:wordWrap w:val="0"/>
+        <w:spacing w:after="0" w:line="240" w:lineRule="auto"/>
+        <w:textAlignment w:val="baseline"/>
+        <w:rPr>
+          <w:rFonts w:ascii="Courier New" w:eastAsia="Times New Roman" w:hAnsi="Courier New" w:cs="Courier New"/>
+          <w:color w:val="000000"/>
+          <w:sz w:val="21"/>
+          <w:szCs w:val="21"/>
+        </w:rPr>
+      </w:pPr>
+      <w:r>
+        <w:rPr>
+          <w:rFonts w:ascii="Courier New" w:eastAsia="Times New Roman" w:hAnsi="Courier New" w:cs="Courier New"/>
+          <w:color w:val="000000"/>
+          <w:sz w:val="21"/>
+          <w:szCs w:val="21"/>
+        </w:rPr>
+        <w:tab/>
+        <w:t>Fixed, use VPN</w:t>
+      </w:r>
+      <w:bookmarkStart w:id="0" w:name="_GoBack"/>
+      <w:bookmarkEnd w:id="0"/>
+    </w:p>
+    <w:p>
+      <w:pPr>
+        <w:shd w:val="clear" w:color="auto" w:fill="FFFFFF"/>
+        <w:tabs>
+          <w:tab w:val="left" w:pos="916"/>
+          <w:tab w:val="left" w:pos="1832"/>
+          <w:tab w:val="left" w:pos="2748"/>
+          <w:tab w:val="left" w:pos="3664"/>
+          <w:tab w:val="left" w:pos="4580"/>
+          <w:tab w:val="left" w:pos="5496"/>
+          <w:tab w:val="left" w:pos="6412"/>
+          <w:tab w:val="left" w:pos="7328"/>
+          <w:tab w:val="left" w:pos="8244"/>
+          <w:tab w:val="left" w:pos="9160"/>
+          <w:tab w:val="left" w:pos="10076"/>
+          <w:tab w:val="left" w:pos="10992"/>
+          <w:tab w:val="left" w:pos="11908"/>
+          <w:tab w:val="left" w:pos="12824"/>
+          <w:tab w:val="left" w:pos="13740"/>
+          <w:tab w:val="left" w:pos="14656"/>
+        </w:tabs>
+        <w:wordWrap w:val="0"/>
+        <w:spacing w:after="0" w:line="240" w:lineRule="auto"/>
+        <w:textAlignment w:val="baseline"/>
+        <w:rPr>
+          <w:rFonts w:ascii="Courier New" w:eastAsia="Times New Roman" w:hAnsi="Courier New" w:cs="Courier New"/>
+          <w:color w:val="000000"/>
+          <w:sz w:val="21"/>
+          <w:szCs w:val="21"/>
+        </w:rPr>
+      </w:pPr>
+    </w:p>
+    <w:p>
+      <w:pPr>
+        <w:shd w:val="clear" w:color="auto" w:fill="FFFFFF"/>
+        <w:tabs>
+          <w:tab w:val="left" w:pos="916"/>
+          <w:tab w:val="left" w:pos="1832"/>
+          <w:tab w:val="left" w:pos="2748"/>
+          <w:tab w:val="left" w:pos="3664"/>
+          <w:tab w:val="left" w:pos="4580"/>
+          <w:tab w:val="left" w:pos="5496"/>
+          <w:tab w:val="left" w:pos="6412"/>
+          <w:tab w:val="left" w:pos="7328"/>
+          <w:tab w:val="left" w:pos="8244"/>
+          <w:tab w:val="left" w:pos="9160"/>
+          <w:tab w:val="left" w:pos="10076"/>
+          <w:tab w:val="left" w:pos="10992"/>
+          <w:tab w:val="left" w:pos="11908"/>
+          <w:tab w:val="left" w:pos="12824"/>
+          <w:tab w:val="left" w:pos="13740"/>
+          <w:tab w:val="left" w:pos="14656"/>
+        </w:tabs>
+        <w:wordWrap w:val="0"/>
+        <w:spacing w:after="0" w:line="240" w:lineRule="auto"/>
+        <w:textAlignment w:val="baseline"/>
+        <w:rPr>
+          <w:rFonts w:ascii="Courier New" w:eastAsia="Times New Roman" w:hAnsi="Courier New" w:cs="Courier New"/>
+          <w:color w:val="000000"/>
+          <w:sz w:val="21"/>
+          <w:szCs w:val="21"/>
+        </w:rPr>
+      </w:pPr>
+      <w:r>
+        <w:rPr>
+          <w:rFonts w:ascii="Courier New" w:eastAsia="Times New Roman" w:hAnsi="Courier New" w:cs="Courier New"/>
+          <w:color w:val="000000"/>
+          <w:sz w:val="21"/>
+          <w:szCs w:val="21"/>
+        </w:rPr>
+        <w:t>Chipotle compensation is wrong</w:t>
+      </w:r>
     </w:p>
     <w:p>
       <w:pPr>
@@ -2128,6 +2141,7 @@
       <w:r>
         <w:rPr>
           <w:rFonts w:ascii="Courier New" w:eastAsia="Times New Roman" w:hAnsi="Courier New" w:cs="Courier New"/>
+          <w:noProof/>
           <w:color w:val="000000"/>
           <w:sz w:val="21"/>
           <w:szCs w:val="21"/>
@@ -2204,6 +2218,7 @@
       <w:r>
         <w:rPr>
           <w:rFonts w:ascii="Courier New" w:eastAsia="Times New Roman" w:hAnsi="Courier New" w:cs="Courier New"/>
+          <w:noProof/>
           <w:color w:val="000000"/>
           <w:sz w:val="21"/>
           <w:szCs w:val="21"/>
@@ -2280,6 +2295,7 @@
       <w:r>
         <w:rPr>
           <w:rFonts w:ascii="Courier New" w:eastAsia="Times New Roman" w:hAnsi="Courier New" w:cs="Courier New"/>
+          <w:noProof/>
           <w:color w:val="000000"/>
           <w:sz w:val="21"/>
           <w:szCs w:val="21"/>
@@ -2452,7 +2468,27 @@
           <w:sz w:val="21"/>
           <w:szCs w:val="21"/>
         </w:rPr>
-        <w:t>Disney has a really weird name (</w:t>
+        <w:t xml:space="preserve">Disney has a </w:t>
+      </w:r>
+      <w:proofErr w:type="gramStart"/>
+      <w:r>
+        <w:rPr>
+          <w:rFonts w:ascii="Courier New" w:eastAsia="Times New Roman" w:hAnsi="Courier New" w:cs="Courier New"/>
+          <w:color w:val="000000"/>
+          <w:sz w:val="21"/>
+          <w:szCs w:val="21"/>
+        </w:rPr>
+        <w:t>really weird</w:t>
+      </w:r>
+      <w:proofErr w:type="gramEnd"/>
+      <w:r>
+        <w:rPr>
+          <w:rFonts w:ascii="Courier New" w:eastAsia="Times New Roman" w:hAnsi="Courier New" w:cs="Courier New"/>
+          <w:color w:val="000000"/>
+          <w:sz w:val="21"/>
+          <w:szCs w:val="21"/>
+        </w:rPr>
+        <w:t xml:space="preserve"> name (</w:t>
       </w:r>
       <w:r>
         <w:rPr>
@@ -2595,88 +2631,48 @@
           <w:szCs w:val="21"/>
         </w:rPr>
         <w:tab/>
-        <w:t xml:space="preserve">Neither does </w:t>
-      </w:r>
-      <w:proofErr w:type="spellStart"/>
-      <w:r>
-        <w:rPr>
-          <w:rFonts w:ascii="Courier New" w:eastAsia="Times New Roman" w:hAnsi="Courier New" w:cs="Courier New"/>
-          <w:color w:val="000000"/>
-          <w:sz w:val="21"/>
-          <w:szCs w:val="21"/>
-        </w:rPr>
-        <w:t>abott</w:t>
-      </w:r>
-      <w:proofErr w:type="spellEnd"/>
-      <w:r>
-        <w:rPr>
-          <w:rFonts w:ascii="Courier New" w:eastAsia="Times New Roman" w:hAnsi="Courier New" w:cs="Courier New"/>
-          <w:color w:val="000000"/>
-          <w:sz w:val="21"/>
-          <w:szCs w:val="21"/>
-        </w:rPr>
-        <w:t xml:space="preserve"> labs</w:t>
-      </w:r>
-    </w:p>
-    <w:p>
-      <w:pPr>
-        <w:shd w:val="clear" w:color="auto" w:fill="FFFFFF"/>
-        <w:tabs>
-          <w:tab w:val="left" w:pos="916"/>
-          <w:tab w:val="left" w:pos="1832"/>
-          <w:tab w:val="left" w:pos="2748"/>
-          <w:tab w:val="left" w:pos="3664"/>
-          <w:tab w:val="left" w:pos="4580"/>
-          <w:tab w:val="left" w:pos="5496"/>
-          <w:tab w:val="left" w:pos="6412"/>
-          <w:tab w:val="left" w:pos="7328"/>
-          <w:tab w:val="left" w:pos="8244"/>
-          <w:tab w:val="left" w:pos="9160"/>
-          <w:tab w:val="left" w:pos="10076"/>
-          <w:tab w:val="left" w:pos="10992"/>
-          <w:tab w:val="left" w:pos="11908"/>
-          <w:tab w:val="left" w:pos="12824"/>
-          <w:tab w:val="left" w:pos="13740"/>
-          <w:tab w:val="left" w:pos="14656"/>
-        </w:tabs>
-        <w:wordWrap w:val="0"/>
-        <w:spacing w:after="0" w:line="240" w:lineRule="auto"/>
-        <w:textAlignment w:val="baseline"/>
-        <w:rPr>
-          <w:rFonts w:ascii="Courier New" w:eastAsia="Times New Roman" w:hAnsi="Courier New" w:cs="Courier New"/>
-          <w:color w:val="000000"/>
-          <w:sz w:val="21"/>
-          <w:szCs w:val="21"/>
-        </w:rPr>
-      </w:pPr>
-      <w:r>
-        <w:rPr>
-          <w:rFonts w:ascii="Courier New" w:eastAsia="Times New Roman" w:hAnsi="Courier New" w:cs="Courier New"/>
-          <w:color w:val="000000"/>
-          <w:sz w:val="21"/>
-          <w:szCs w:val="21"/>
-        </w:rPr>
-        <w:t xml:space="preserve">AES </w:t>
-      </w:r>
-      <w:proofErr w:type="spellStart"/>
-      <w:r>
-        <w:rPr>
-          <w:rFonts w:ascii="Courier New" w:eastAsia="Times New Roman" w:hAnsi="Courier New" w:cs="Courier New"/>
-          <w:color w:val="000000"/>
-          <w:sz w:val="21"/>
-          <w:szCs w:val="21"/>
-        </w:rPr>
-        <w:t>corp</w:t>
-      </w:r>
-      <w:proofErr w:type="spellEnd"/>
-      <w:r>
-        <w:rPr>
-          <w:rFonts w:ascii="Courier New" w:eastAsia="Times New Roman" w:hAnsi="Courier New" w:cs="Courier New"/>
-          <w:color w:val="000000"/>
-          <w:sz w:val="21"/>
-          <w:szCs w:val="21"/>
-        </w:rPr>
-        <w:t xml:space="preserve"> </w:t>
+        <w:t>Neither does abott labs</w:t>
+      </w:r>
+    </w:p>
+    <w:p>
+      <w:pPr>
+        <w:shd w:val="clear" w:color="auto" w:fill="FFFFFF"/>
+        <w:tabs>
+          <w:tab w:val="left" w:pos="916"/>
+          <w:tab w:val="left" w:pos="1832"/>
+          <w:tab w:val="left" w:pos="2748"/>
+          <w:tab w:val="left" w:pos="3664"/>
+          <w:tab w:val="left" w:pos="4580"/>
+          <w:tab w:val="left" w:pos="5496"/>
+          <w:tab w:val="left" w:pos="6412"/>
+          <w:tab w:val="left" w:pos="7328"/>
+          <w:tab w:val="left" w:pos="8244"/>
+          <w:tab w:val="left" w:pos="9160"/>
+          <w:tab w:val="left" w:pos="10076"/>
+          <w:tab w:val="left" w:pos="10992"/>
+          <w:tab w:val="left" w:pos="11908"/>
+          <w:tab w:val="left" w:pos="12824"/>
+          <w:tab w:val="left" w:pos="13740"/>
+          <w:tab w:val="left" w:pos="14656"/>
+        </w:tabs>
+        <w:wordWrap w:val="0"/>
+        <w:spacing w:after="0" w:line="240" w:lineRule="auto"/>
+        <w:textAlignment w:val="baseline"/>
+        <w:rPr>
+          <w:rFonts w:ascii="Courier New" w:eastAsia="Times New Roman" w:hAnsi="Courier New" w:cs="Courier New"/>
+          <w:color w:val="000000"/>
+          <w:sz w:val="21"/>
+          <w:szCs w:val="21"/>
+        </w:rPr>
+      </w:pPr>
+      <w:r>
+        <w:rPr>
+          <w:rFonts w:ascii="Courier New" w:eastAsia="Times New Roman" w:hAnsi="Courier New" w:cs="Courier New"/>
+          <w:color w:val="000000"/>
+          <w:sz w:val="21"/>
+          <w:szCs w:val="21"/>
+        </w:rPr>
+        <w:t xml:space="preserve">AES corp </w:t>
       </w:r>
       <w:r>
         <w:rPr>
@@ -2763,6 +2759,7 @@
       <w:r>
         <w:rPr>
           <w:rFonts w:ascii="Courier New" w:eastAsia="Times New Roman" w:hAnsi="Courier New" w:cs="Courier New"/>
+          <w:noProof/>
           <w:color w:val="000000"/>
           <w:sz w:val="21"/>
           <w:szCs w:val="21"/>
@@ -3072,6 +3069,7 @@
       <w:r>
         <w:rPr>
           <w:rFonts w:ascii="Courier New" w:eastAsia="Times New Roman" w:hAnsi="Courier New" w:cs="Courier New"/>
+          <w:noProof/>
           <w:color w:val="000000"/>
           <w:sz w:val="21"/>
           <w:szCs w:val="21"/>
@@ -3144,36 +3142,14 @@
           <w:szCs w:val="21"/>
         </w:rPr>
       </w:pPr>
-      <w:proofErr w:type="spellStart"/>
-      <w:r>
-        <w:rPr>
-          <w:rFonts w:ascii="Courier New" w:eastAsia="Times New Roman" w:hAnsi="Courier New" w:cs="Courier New"/>
-          <w:color w:val="000000"/>
-          <w:sz w:val="21"/>
-          <w:szCs w:val="21"/>
-        </w:rPr>
-        <w:t>Iit</w:t>
-      </w:r>
-      <w:proofErr w:type="spellEnd"/>
-      <w:r>
-        <w:rPr>
-          <w:rFonts w:ascii="Courier New" w:eastAsia="Times New Roman" w:hAnsi="Courier New" w:cs="Courier New"/>
-          <w:color w:val="000000"/>
-          <w:sz w:val="21"/>
-          <w:szCs w:val="21"/>
-        </w:rPr>
-        <w:t xml:space="preserve"> got a connection error, but I think it’ll get everything that d</w:t>
-      </w:r>
-      <w:bookmarkStart w:id="0" w:name="_GoBack"/>
-      <w:bookmarkEnd w:id="0"/>
-      <w:r>
-        <w:rPr>
-          <w:rFonts w:ascii="Courier New" w:eastAsia="Times New Roman" w:hAnsi="Courier New" w:cs="Courier New"/>
-          <w:color w:val="000000"/>
-          <w:sz w:val="21"/>
-          <w:szCs w:val="21"/>
-        </w:rPr>
-        <w:t>oesn’t have a terrible name</w:t>
+      <w:r>
+        <w:rPr>
+          <w:rFonts w:ascii="Courier New" w:eastAsia="Times New Roman" w:hAnsi="Courier New" w:cs="Courier New"/>
+          <w:color w:val="000000"/>
+          <w:sz w:val="21"/>
+          <w:szCs w:val="21"/>
+        </w:rPr>
+        <w:t>Iit got a connection error, but I think it’ll get everything that doesn’t have a terrible name</w:t>
       </w:r>
     </w:p>
     <w:sectPr>

</xml_diff>